<commit_message>
Removing yt services and metadata. updating documentation. adding additional options for youtube display. small updates to instagram service
</commit_message>
<xml_diff>
--- a/Documentation/InstagramAPI_PD_Documentation.docx
+++ b/Documentation/InstagramAPI_PD_Documentation.docx
@@ -142,13 +142,7 @@
         <w:pStyle w:val="Heading1"/>
       </w:pPr>
       <w:r>
-        <w:t xml:space="preserve">How to integrate this </w:t>
-      </w:r>
-      <w:r>
-        <w:t>Instagram</w:t>
-      </w:r>
-      <w:r>
-        <w:t xml:space="preserve"> Page Designer component</w:t>
+        <w:t>How to integrate this Instagram Page Designer component</w:t>
       </w:r>
     </w:p>
     <w:p/>
@@ -169,15 +163,7 @@
         </w:numPr>
       </w:pPr>
       <w:r>
-        <w:t xml:space="preserve">Import </w:t>
-      </w:r>
-      <w:proofErr w:type="spellStart"/>
-      <w:r>
-        <w:t>MetaData</w:t>
-      </w:r>
-      <w:proofErr w:type="spellEnd"/>
-      <w:r>
-        <w:t xml:space="preserve"> (in zip)</w:t>
+        <w:t>Import MetaData (in zip)</w:t>
       </w:r>
     </w:p>
     <w:p>
@@ -201,24 +187,7 @@
         </w:numPr>
       </w:pPr>
       <w:r>
-        <w:t>Add the following information to the YouTube settings in the Site Preferences</w:t>
-      </w:r>
-    </w:p>
-    <w:p>
-      <w:pPr>
-        <w:pStyle w:val="ListParagraph"/>
-        <w:numPr>
-          <w:ilvl w:val="1"/>
-          <w:numId w:val="3"/>
-        </w:numPr>
-      </w:pPr>
-      <w:proofErr w:type="spellStart"/>
-      <w:r>
-        <w:t>apiKey</w:t>
-      </w:r>
-      <w:proofErr w:type="spellEnd"/>
-      <w:r>
-        <w:t xml:space="preserve"> - copied from previous steps</w:t>
+        <w:t>Import Jobs (in zip)</w:t>
       </w:r>
     </w:p>
     <w:p>
@@ -230,10 +199,21 @@
         </w:numPr>
       </w:pPr>
       <w:r>
+        <w:t>Import Custom Object (in zip)</w:t>
+      </w:r>
+    </w:p>
+    <w:p>
+      <w:pPr>
+        <w:pStyle w:val="ListParagraph"/>
+        <w:numPr>
+          <w:ilvl w:val="0"/>
+          <w:numId w:val="4"/>
+        </w:numPr>
+      </w:pPr>
+      <w:r>
         <w:t>Add files from cartridge into appropriate paths on the site as laid out in the sample cartridge.</w:t>
       </w:r>
     </w:p>
-    <w:p/>
     <w:p>
       <w:pPr>
         <w:pStyle w:val="Heading2"/>
@@ -318,19 +298,8 @@
           <w:numId w:val="1"/>
         </w:numPr>
       </w:pPr>
-      <w:proofErr w:type="spellStart"/>
-      <w:r>
-        <w:t>De</w:t>
-      </w:r>
-      <w:r>
-        <w:t>A</w:t>
-      </w:r>
-      <w:r>
-        <w:t>uth</w:t>
-      </w:r>
-      <w:proofErr w:type="spellEnd"/>
-      <w:r>
-        <w:t xml:space="preserve"> Callback and Deletion URLs are the same. </w:t>
+      <w:r>
+        <w:t xml:space="preserve">DeAuth Callback and Deletion URLs are the same. </w:t>
       </w:r>
     </w:p>
     <w:p>
@@ -338,10 +307,7 @@
         <w:pStyle w:val="Heading2"/>
       </w:pPr>
       <w:r>
-        <w:t xml:space="preserve">In </w:t>
-      </w:r>
-      <w:r>
-        <w:t>Instagram</w:t>
+        <w:t>In Instagram</w:t>
       </w:r>
     </w:p>
     <w:p>
@@ -389,29 +355,7 @@
         </w:numPr>
       </w:pPr>
       <w:r>
-        <w:t xml:space="preserve">The </w:t>
-      </w:r>
-      <w:proofErr w:type="spellStart"/>
-      <w:r>
-        <w:t>access_token</w:t>
-      </w:r>
-      <w:proofErr w:type="spellEnd"/>
-      <w:r>
-        <w:t xml:space="preserve"> received from the second authentication should be placed in the </w:t>
-      </w:r>
-      <w:r>
-        <w:t>Business Manager</w:t>
-      </w:r>
-      <w:r>
-        <w:t xml:space="preserve"> Settings for the appropriate site.  (</w:t>
-      </w:r>
-      <w:proofErr w:type="spellStart"/>
-      <w:r>
-        <w:t>LongToken</w:t>
-      </w:r>
-      <w:proofErr w:type="spellEnd"/>
-      <w:r>
-        <w:t>)</w:t>
+        <w:t>The access_token received from the second authentication should be placed in the Business Manager Settings for the appropriate site.  (LongToken)</w:t>
       </w:r>
     </w:p>
     <w:p>
@@ -426,7 +370,6 @@
         <w:t>Run the job, and the Instagram Custom Object will be populated with the most recent posts</w:t>
       </w:r>
     </w:p>
-    <w:p/>
     <w:p>
       <w:pPr>
         <w:pStyle w:val="Heading2"/>
@@ -444,19 +387,7 @@
         </w:numPr>
       </w:pPr>
       <w:r>
-        <w:t>Drag the “</w:t>
-      </w:r>
-      <w:r>
-        <w:t>Instagram</w:t>
-      </w:r>
-      <w:r>
-        <w:t xml:space="preserve">” component to the area of the page you want to place the </w:t>
-      </w:r>
-      <w:r>
-        <w:t>feed</w:t>
-      </w:r>
-      <w:r>
-        <w:t>.</w:t>
+        <w:t>Drag the “Instagram” component to the area of the page you want to place the feed.</w:t>
       </w:r>
     </w:p>
     <w:p>
@@ -468,13 +399,7 @@
         </w:numPr>
       </w:pPr>
       <w:r>
-        <w:t xml:space="preserve">Save and preview. Your </w:t>
-      </w:r>
-      <w:r>
-        <w:t>feed</w:t>
-      </w:r>
-      <w:r>
-        <w:t xml:space="preserve"> should show!</w:t>
+        <w:t>Save and preview. Your feed should show!</w:t>
       </w:r>
     </w:p>
     <w:p>
@@ -486,13 +411,8 @@
         </w:numPr>
       </w:pPr>
       <w:r>
-        <w:t xml:space="preserve">If you want to add text around the feed, you can customize this component, or use the Text component above or below for more control. </w:t>
-      </w:r>
-    </w:p>
-    <w:p>
-      <w:pPr>
-        <w:ind w:left="720" w:hanging="360"/>
-      </w:pPr>
+        <w:t xml:space="preserve">There is a title component that is available for use. </w:t>
+      </w:r>
     </w:p>
     <w:p/>
     <w:sectPr>

</xml_diff>

<commit_message>
Updated instagram doc including links to auth and token sections. Added info on site preference ID to update.
</commit_message>
<xml_diff>
--- a/Documentation/InstagramAPI_PD_Documentation.docx
+++ b/Documentation/InstagramAPI_PD_Documentation.docx
@@ -331,7 +331,40 @@
         </w:numPr>
       </w:pPr>
       <w:r>
+        <w:t>Retrieve Authentication Code</w:t>
+      </w:r>
+      <w:r>
+        <w:br/>
+      </w:r>
+      <w:r>
         <w:t>You will use a browser for the first authentication to have the Instagram user allow access to the posts.</w:t>
+      </w:r>
+      <w:r>
+        <w:t xml:space="preserve"> (</w:t>
+      </w:r>
+      <w:hyperlink r:id="rId8" w:history="1">
+        <w:r>
+          <w:rPr>
+            <w:rStyle w:val="Hyperlink"/>
+          </w:rPr>
+          <w:t>https://developers.facebook.com/docs/instagram-basic-display-api/getting-started#step-4--authenticate-the-test-user</w:t>
+        </w:r>
+      </w:hyperlink>
+      <w:r>
+        <w:t xml:space="preserve">) </w:t>
+      </w:r>
+      <w:r>
+        <w:br/>
+      </w:r>
+      <w:r>
+        <w:br/>
+        <w:t>Note on the code you get back: “</w:t>
+      </w:r>
+      <w:r>
+        <w:t>Note that #_ has been appended to the end of the redirect URI, but it is not part of the code itself. Copy the code (without the #_ portion) so you can use it in the next step.</w:t>
+      </w:r>
+      <w:r>
+        <w:t>”</w:t>
       </w:r>
     </w:p>
     <w:p>
@@ -345,6 +378,20 @@
       <w:r>
         <w:t>You should use Postman for the second authentication to get the token.</w:t>
       </w:r>
+      <w:r>
+        <w:t xml:space="preserve"> (</w:t>
+      </w:r>
+      <w:hyperlink r:id="rId9" w:history="1">
+        <w:r>
+          <w:rPr>
+            <w:rStyle w:val="Hyperlink"/>
+          </w:rPr>
+          <w:t>https://developers.facebook.com/docs/instagram-basic-display-api/getting-started#step-5--exchange-the-code-for-a-token</w:t>
+        </w:r>
+      </w:hyperlink>
+      <w:r>
+        <w:t xml:space="preserve">) </w:t>
+      </w:r>
     </w:p>
     <w:p>
       <w:pPr>
@@ -360,6 +407,162 @@
     </w:p>
     <w:p>
       <w:pPr>
+        <w:ind w:left="1080"/>
+      </w:pPr>
+      <w:r>
+        <w:t xml:space="preserve">Add the token to the Site Preference ID </w:t>
+      </w:r>
+      <w:r>
+        <w:rPr>
+          <w:rFonts w:ascii="Arial" w:hAnsi="Arial" w:cs="Arial"/>
+          <w:b/>
+          <w:bCs/>
+          <w:color w:val="333333"/>
+          <w:sz w:val="20"/>
+          <w:szCs w:val="20"/>
+          <w:shd w:val="clear" w:color="auto" w:fill="FFFFFF"/>
+        </w:rPr>
+        <w:t>siteJson</w:t>
+      </w:r>
+      <w:r>
+        <w:rPr>
+          <w:rFonts w:ascii="Arial" w:hAnsi="Arial" w:cs="Arial"/>
+          <w:color w:val="333333"/>
+          <w:sz w:val="20"/>
+          <w:szCs w:val="20"/>
+          <w:shd w:val="clear" w:color="auto" w:fill="FFFFFF"/>
+        </w:rPr>
+        <w:t xml:space="preserve">. </w:t>
+      </w:r>
+      <w:r>
+        <w:rPr>
+          <w:rFonts w:ascii="Arial" w:hAnsi="Arial" w:cs="Arial"/>
+          <w:color w:val="333333"/>
+          <w:sz w:val="20"/>
+          <w:szCs w:val="20"/>
+          <w:shd w:val="clear" w:color="auto" w:fill="FFFFFF"/>
+        </w:rPr>
+        <w:t>Ensure to update the site name, site ID, and token in the JSON.</w:t>
+      </w:r>
+      <w:r>
+        <w:rPr>
+          <w:rFonts w:ascii="Arial" w:hAnsi="Arial" w:cs="Arial"/>
+          <w:color w:val="333333"/>
+          <w:sz w:val="20"/>
+          <w:szCs w:val="20"/>
+          <w:shd w:val="clear" w:color="auto" w:fill="FFFFFF"/>
+        </w:rPr>
+        <w:br/>
+      </w:r>
+      <w:r>
+        <w:rPr>
+          <w:rFonts w:ascii="Arial" w:hAnsi="Arial" w:cs="Arial"/>
+          <w:color w:val="333333"/>
+          <w:sz w:val="20"/>
+          <w:szCs w:val="20"/>
+          <w:shd w:val="clear" w:color="auto" w:fill="FFFFFF"/>
+        </w:rPr>
+        <w:lastRenderedPageBreak/>
+        <w:t>Example:</w:t>
+      </w:r>
+      <w:r>
+        <w:rPr>
+          <w:rFonts w:ascii="Arial" w:hAnsi="Arial" w:cs="Arial"/>
+          <w:color w:val="333333"/>
+          <w:sz w:val="20"/>
+          <w:szCs w:val="20"/>
+          <w:shd w:val="clear" w:color="auto" w:fill="FFFFFF"/>
+        </w:rPr>
+        <w:br/>
+      </w:r>
+      <w:r>
+        <w:br/>
+      </w:r>
+      <w:r>
+        <w:t>{</w:t>
+      </w:r>
+    </w:p>
+    <w:p>
+      <w:pPr>
+        <w:ind w:left="1080"/>
+      </w:pPr>
+      <w:r>
+        <w:tab/>
+        <w:t>"</w:t>
+      </w:r>
+      <w:r>
+        <w:rPr>
+          <w:highlight w:val="yellow"/>
+        </w:rPr>
+        <w:t>siteName</w:t>
+      </w:r>
+      <w:r>
+        <w:t>": {</w:t>
+      </w:r>
+    </w:p>
+    <w:p>
+      <w:pPr>
+        <w:ind w:left="1080"/>
+      </w:pPr>
+      <w:r>
+        <w:tab/>
+      </w:r>
+      <w:r>
+        <w:tab/>
+        <w:t>"id": "</w:t>
+      </w:r>
+      <w:r>
+        <w:rPr>
+          <w:highlight w:val="yellow"/>
+        </w:rPr>
+        <w:t>SITEIDHERE</w:t>
+      </w:r>
+      <w:r>
+        <w:t>",</w:t>
+      </w:r>
+    </w:p>
+    <w:p>
+      <w:pPr>
+        <w:ind w:left="1080"/>
+      </w:pPr>
+      <w:r>
+        <w:tab/>
+      </w:r>
+      <w:r>
+        <w:tab/>
+        <w:t>"instagram_token": "</w:t>
+      </w:r>
+      <w:r>
+        <w:rPr>
+          <w:highlight w:val="yellow"/>
+        </w:rPr>
+        <w:t>TOKENHERE</w:t>
+      </w:r>
+      <w:r>
+        <w:t>"</w:t>
+      </w:r>
+    </w:p>
+    <w:p>
+      <w:pPr>
+        <w:ind w:left="1080"/>
+      </w:pPr>
+      <w:r>
+        <w:tab/>
+      </w:r>
+      <w:r>
+        <w:t>}</w:t>
+      </w:r>
+    </w:p>
+    <w:p>
+      <w:pPr>
+        <w:ind w:left="1080"/>
+      </w:pPr>
+      <w:r>
+        <w:t>}</w:t>
+      </w:r>
+    </w:p>
+    <w:p>
+      <w:pPr>
         <w:pStyle w:val="ListParagraph"/>
         <w:numPr>
           <w:ilvl w:val="0"/>
@@ -367,7 +570,16 @@
         </w:numPr>
       </w:pPr>
       <w:r>
-        <w:t>Run the job, and the Instagram Custom Object will be populated with the most recent posts</w:t>
+        <w:t>Run the job, and the Instagram Custom Object</w:t>
+      </w:r>
+      <w:r>
+        <w:t xml:space="preserve"> “socialMedia”</w:t>
+      </w:r>
+      <w:r>
+        <w:t xml:space="preserve"> will be populated with the most recent posts</w:t>
+      </w:r>
+      <w:r>
+        <w:t>.</w:t>
       </w:r>
     </w:p>
     <w:p>
@@ -1548,6 +1760,18 @@
       </w:tblBorders>
     </w:tblPr>
   </w:style>
+  <w:style w:type="character" w:styleId="UnresolvedMention">
+    <w:name w:val="Unresolved Mention"/>
+    <w:basedOn w:val="DefaultParagraphFont"/>
+    <w:uiPriority w:val="99"/>
+    <w:semiHidden/>
+    <w:unhideWhenUsed/>
+    <w:rsid w:val="00345F37"/>
+    <w:rPr>
+      <w:color w:val="605E5C"/>
+      <w:shd w:val="clear" w:color="auto" w:fill="E1DFDD"/>
+    </w:rPr>
+  </w:style>
 </w:styles>
 </file>
 

</xml_diff>